<commit_message>
Update Taller Estructuras de Control Secuenciales.docx
actualizacion
</commit_message>
<xml_diff>
--- a/Taller_secuencias_de_control/Taller Estructuras de Control Secuenciales.docx
+++ b/Taller_secuencias_de_control/Taller Estructuras de Control Secuenciales.docx
@@ -5938,15 +5938,14 @@
       <w:r>
         <w:rPr>
           <w:rFonts w:ascii="Times New Roman" w:hAnsi="Times New Roman" w:cs="Times New Roman"/>
-          <w:noProof/>
           <w:sz w:val="24"/>
           <w:szCs w:val="24"/>
         </w:rPr>
         <w:drawing>
-          <wp:inline distT="0" distB="0" distL="0" distR="0" wp14:anchorId="3EEFF4A2" wp14:editId="167B8134">
-            <wp:extent cx="3492847" cy="3160501"/>
-            <wp:effectExtent l="0" t="0" r="0" b="1905"/>
-            <wp:docPr id="18" name="Imagen 18"/>
+          <wp:inline distT="0" distB="0" distL="0" distR="0" wp14:anchorId="63B9017F" wp14:editId="70081601">
+            <wp:extent cx="2610377" cy="3146217"/>
+            <wp:effectExtent l="0" t="0" r="0" b="0"/>
+            <wp:docPr id="17" name="Imagen 17"/>
             <wp:cNvGraphicFramePr>
               <a:graphicFrameLocks xmlns:a="http://schemas.openxmlformats.org/drawingml/2006/main" noChangeAspect="1"/>
             </wp:cNvGraphicFramePr>
@@ -5966,7 +5965,7 @@
                   <pic:spPr>
                     <a:xfrm>
                       <a:off x="0" y="0"/>
-                      <a:ext cx="3530860" cy="3194897"/>
+                      <a:ext cx="2616483" cy="3153577"/>
                     </a:xfrm>
                     <a:prstGeom prst="rect">
                       <a:avLst/>

</xml_diff>